<commit_message>
export to jar issue is done! local will get its credentials from \src\main\resources\AWSCredentials.properties directly, while the manager & worker are downloading from S3 and expect the property file in their own directory. added getNumberOfCurrentRunningInstances for the initialization of currentNumberOfWorkers (for the case that when the manager is running, there are existing running instances)
</commit_message>
<xml_diff>
--- a/Documentation/Real-World-Application-Distributively-Asteroids-Processor-Q&A.docx
+++ b/Documentation/Real-World-Application-Distributively-Asteroids-Processor-Q&A.docx
@@ -143,7 +143,6 @@
         <w:spacing w:line="360" w:lineRule="auto"/>
         <w:jc w:val="right"/>
         <w:rPr>
-          <w:rFonts w:hint="cs"/>
           <w:u w:val="single"/>
         </w:rPr>
       </w:pPr>
@@ -206,13 +205,8 @@
         <w:spacing w:line="360" w:lineRule="auto"/>
         <w:jc w:val="right"/>
       </w:pPr>
-      <w:proofErr w:type="gramStart"/>
-      <w:r>
-        <w:t>Of course.</w:t>
-      </w:r>
-      <w:proofErr w:type="gramEnd"/>
-      <w:r>
-        <w:t xml:space="preserve"> We decided to secure the credentials like it is mentioned at the assignment instructions: "One way of doing that is by compressing the jar files with a password.</w:t>
+      <w:r>
+        <w:t>Of course. We decided to secure the credentials like it is mentioned at the assignment instructions: "One way of doing that is by compressing the jar files with a password.</w:t>
       </w:r>
       <w:proofErr w:type="gramStart"/>
       <w:r>
@@ -237,7 +231,6 @@
         <w:spacing w:line="360" w:lineRule="auto"/>
         <w:jc w:val="right"/>
         <w:rPr>
-          <w:rFonts w:hint="cs"/>
           <w:u w:val="single"/>
         </w:rPr>
       </w:pPr>
@@ -253,21 +246,7 @@
         <w:rPr>
           <w:u w:val="single"/>
         </w:rPr>
-        <w:t xml:space="preserve">Did you think about scalability? Will your program work properly when 1 million clients connected at the same time? How about 2 million? </w:t>
-      </w:r>
-      <w:proofErr w:type="gramStart"/>
-      <w:r>
-        <w:rPr>
-          <w:u w:val="single"/>
-        </w:rPr>
-        <w:t>1 billion?</w:t>
-      </w:r>
-      <w:proofErr w:type="gramEnd"/>
-      <w:r>
-        <w:rPr>
-          <w:u w:val="single"/>
-        </w:rPr>
-        <w:t xml:space="preserve"> Scalability is very important aspect of the system, be sure it is scalable</w:t>
+        <w:t>Did you think about scalability? Will your program work properly when 1 million clients connected at the same time? How about 2 million? 1 billion? Scalability is very important aspect of the system, be sure it is scalable</w:t>
       </w:r>
       <w:r>
         <w:rPr>
@@ -292,13 +271,31 @@
         <w:jc w:val="right"/>
       </w:pPr>
       <w:r>
+        <w:rPr>
+          <w:b/>
+          <w:bCs/>
+          <w:u w:val="single"/>
+        </w:rPr>
         <w:t>Local</w:t>
       </w:r>
       <w:r>
+        <w:rPr>
+          <w:b/>
+          <w:bCs/>
+          <w:u w:val="single"/>
+        </w:rPr>
         <w:t xml:space="preserve"> </w:t>
       </w:r>
       <w:r>
-        <w:t xml:space="preserve">Application Handler – this thread is accepting new messages from local applications, and when a new one is coming, it doesn`t handle </w:t>
+        <w:rPr>
+          <w:b/>
+          <w:bCs/>
+          <w:u w:val="single"/>
+        </w:rPr>
+        <w:t>Application Handler</w:t>
+      </w:r>
+      <w:r>
+        <w:t xml:space="preserve"> – this thread is accepting new messages from local applications, and when a new one is coming, it doesn`t handle </w:t>
       </w:r>
       <w:r>
         <w:t>its</w:t>
@@ -306,11 +303,9 @@
       <w:r>
         <w:t xml:space="preserve"> request – it just opens up a new thread inside </w:t>
       </w:r>
-      <w:proofErr w:type="spellStart"/>
-      <w:r>
-        <w:t>it`s</w:t>
-      </w:r>
-      <w:proofErr w:type="spellEnd"/>
+      <w:r>
+        <w:t>its</w:t>
+      </w:r>
       <w:r>
         <w:t xml:space="preserve"> own thread po</w:t>
       </w:r>
@@ -319,16 +314,42 @@
       </w:r>
       <w:r>
         <w:lastRenderedPageBreak/>
-        <w:t xml:space="preserve">Handling a request also means the thread is responsible on opening a unique queue for that specific local application, so he could get the summary file ASAP. The fixed size thread pool represents the amount of locals that the manager can handle. </w:t>
-      </w:r>
-    </w:p>
-    <w:p>
-      <w:pPr>
-        <w:spacing w:line="360" w:lineRule="auto"/>
-        <w:jc w:val="right"/>
-      </w:pPr>
-      <w:r>
-        <w:t>Workers Handler – this thread is accepting new messages from workers when they are done with their work. It</w:t>
+        <w:t>Handling a request also me</w:t>
+      </w:r>
+      <w:r>
+        <w:t>ans the thread is responsible for</w:t>
+      </w:r>
+      <w:r>
+        <w:t xml:space="preserve"> opening a unique queue for that specific local application, so he could get the summary file ASAP</w:t>
+      </w:r>
+      <w:r>
+        <w:t xml:space="preserve"> when the workers are done analyzing his NASA relevant data</w:t>
+      </w:r>
+      <w:r>
+        <w:t xml:space="preserve">. The fixed size thread pool represents the amount of locals that the manager can </w:t>
+      </w:r>
+      <w:r>
+        <w:t>take care of</w:t>
+      </w:r>
+      <w:r>
+        <w:t xml:space="preserve">. </w:t>
+      </w:r>
+    </w:p>
+    <w:p>
+      <w:pPr>
+        <w:spacing w:line="360" w:lineRule="auto"/>
+        <w:jc w:val="right"/>
+      </w:pPr>
+      <w:r>
+        <w:rPr>
+          <w:b/>
+          <w:bCs/>
+          <w:u w:val="single"/>
+        </w:rPr>
+        <w:t>Workers Handler</w:t>
+      </w:r>
+      <w:r>
+        <w:t xml:space="preserve"> – this thread is accepting new messages from workers when they are done with their work. It</w:t>
       </w:r>
       <w:r>
         <w:t xml:space="preserve"> is very similar </w:t>
@@ -343,7 +364,7 @@
         <w:t xml:space="preserve"> </w:t>
       </w:r>
       <w:r>
-        <w:t xml:space="preserve">Application Handler – it`s responsibility is only to </w:t>
+        <w:t xml:space="preserve">Application Handler – it`s responsibility is to </w:t>
       </w:r>
       <w:r>
         <w:t>get messages from workers and to pass that task to another thread in its own thread pool (also, fixed sized one).  If a lot of analyzed data is sent from the workers side – it still gives attention to each message, which is processed and calculated by an available thread from the thread pool.</w:t>
@@ -363,17 +384,276 @@
         </w:r>
       </w:hyperlink>
       <w:r>
-        <w:t xml:space="preserve"> (by the same thread) handle it and send a response back to the local application – so it can get the response ASAP, and we can clear the data structures.</w:t>
-      </w:r>
-    </w:p>
-    <w:p>
-      <w:pPr>
-        <w:spacing w:line="360" w:lineRule="auto"/>
-        <w:jc w:val="right"/>
-        <w:rPr>
-          <w:u w:val="single"/>
-        </w:rPr>
-      </w:pPr>
+        <w:t xml:space="preserve"> (by the same thread</w:t>
+      </w:r>
+      <w:r>
+        <w:t xml:space="preserve"> that handled the last Atomic Task that was related to the tasks that was relevant to that specific local application</w:t>
+      </w:r>
+      <w:r>
+        <w:t>) handle it and send a response back to the local application – so it can get the response ASAP, and we can clear the data structures.</w:t>
+      </w:r>
+    </w:p>
+    <w:p>
+      <w:pPr>
+        <w:bidi w:val="0"/>
+        <w:rPr>
+          <w:rFonts w:ascii="Times New Roman" w:eastAsia="Times New Roman" w:hAnsi="Times New Roman" w:cs="Times New Roman"/>
+          <w:b/>
+          <w:bCs/>
+          <w:i/>
+          <w:iCs/>
+          <w:sz w:val="24"/>
+          <w:szCs w:val="24"/>
+          <w:u w:val="single"/>
+        </w:rPr>
+      </w:pPr>
+      <w:proofErr w:type="spellStart"/>
+      <w:r>
+        <w:rPr>
+          <w:b/>
+          <w:bCs/>
+          <w:i/>
+          <w:iCs/>
+          <w:sz w:val="24"/>
+          <w:szCs w:val="24"/>
+          <w:u w:val="single"/>
+        </w:rPr>
+        <w:t>Aviv&amp;</w:t>
+      </w:r>
+      <w:proofErr w:type="gramStart"/>
+      <w:r>
+        <w:rPr>
+          <w:b/>
+          <w:bCs/>
+          <w:i/>
+          <w:iCs/>
+          <w:sz w:val="24"/>
+          <w:szCs w:val="24"/>
+          <w:u w:val="single"/>
+        </w:rPr>
+        <w:t>Shahar</w:t>
+      </w:r>
+      <w:proofErr w:type="spellEnd"/>
+      <w:r>
+        <w:rPr>
+          <w:b/>
+          <w:bCs/>
+          <w:i/>
+          <w:iCs/>
+          <w:sz w:val="24"/>
+          <w:szCs w:val="24"/>
+          <w:u w:val="single"/>
+        </w:rPr>
+        <w:t xml:space="preserve"> :</w:t>
+      </w:r>
+      <w:proofErr w:type="gramEnd"/>
+      <w:r>
+        <w:rPr>
+          <w:b/>
+          <w:bCs/>
+          <w:i/>
+          <w:iCs/>
+          <w:sz w:val="24"/>
+          <w:szCs w:val="24"/>
+          <w:u w:val="single"/>
+        </w:rPr>
+        <w:t xml:space="preserve"> </w:t>
+      </w:r>
+      <w:r>
+        <w:rPr>
+          <w:rFonts w:ascii="Times New Roman" w:eastAsia="Times New Roman" w:hAnsi="Symbol" w:cs="Times New Roman"/>
+          <w:b/>
+          <w:bCs/>
+          <w:i/>
+          <w:iCs/>
+          <w:sz w:val="24"/>
+          <w:szCs w:val="24"/>
+          <w:u w:val="single"/>
+        </w:rPr>
+        <w:t></w:t>
+      </w:r>
+      <w:r>
+        <w:rPr>
+          <w:rFonts w:ascii="Times New Roman" w:eastAsia="Times New Roman" w:hAnsi="Times New Roman" w:cs="Times New Roman"/>
+          <w:b/>
+          <w:bCs/>
+          <w:i/>
+          <w:iCs/>
+          <w:sz w:val="24"/>
+          <w:szCs w:val="24"/>
+          <w:u w:val="single"/>
+        </w:rPr>
+        <w:t xml:space="preserve">  yes, we did thought about scalability.</w:t>
+      </w:r>
+    </w:p>
+    <w:p>
+      <w:pPr>
+        <w:bidi w:val="0"/>
+        <w:spacing w:after="0" w:line="240" w:lineRule="auto"/>
+        <w:rPr>
+          <w:rFonts w:ascii="Times New Roman" w:eastAsia="Times New Roman" w:hAnsi="Times New Roman" w:cs="Times New Roman"/>
+          <w:b/>
+          <w:bCs/>
+          <w:i/>
+          <w:iCs/>
+          <w:sz w:val="24"/>
+          <w:szCs w:val="24"/>
+          <w:u w:val="single"/>
+        </w:rPr>
+      </w:pPr>
+      <w:r>
+        <w:rPr>
+          <w:rFonts w:ascii="Times New Roman" w:eastAsia="Times New Roman" w:hAnsi="Times New Roman" w:cs="Times New Roman"/>
+          <w:b/>
+          <w:bCs/>
+          <w:i/>
+          <w:iCs/>
+          <w:sz w:val="24"/>
+          <w:szCs w:val="24"/>
+          <w:u w:val="single"/>
+        </w:rPr>
+        <w:t xml:space="preserve">    As part of </w:t>
+      </w:r>
+      <w:proofErr w:type="spellStart"/>
+      <w:r>
+        <w:rPr>
+          <w:rFonts w:ascii="Times New Roman" w:eastAsia="Times New Roman" w:hAnsi="Times New Roman" w:cs="Times New Roman"/>
+          <w:b/>
+          <w:bCs/>
+          <w:i/>
+          <w:iCs/>
+          <w:sz w:val="24"/>
+          <w:szCs w:val="24"/>
+          <w:u w:val="single"/>
+        </w:rPr>
+        <w:t>out</w:t>
+      </w:r>
+      <w:proofErr w:type="spellEnd"/>
+      <w:r>
+        <w:rPr>
+          <w:rFonts w:ascii="Times New Roman" w:eastAsia="Times New Roman" w:hAnsi="Times New Roman" w:cs="Times New Roman"/>
+          <w:b/>
+          <w:bCs/>
+          <w:i/>
+          <w:iCs/>
+          <w:sz w:val="24"/>
+          <w:szCs w:val="24"/>
+          <w:u w:val="single"/>
+        </w:rPr>
+        <w:t xml:space="preserve"> implementation, the number of Threads that we open is limited by the </w:t>
+      </w:r>
+      <w:proofErr w:type="spellStart"/>
+      <w:r>
+        <w:rPr>
+          <w:rFonts w:ascii="Times New Roman" w:eastAsia="Times New Roman" w:hAnsi="Times New Roman" w:cs="Times New Roman"/>
+          <w:b/>
+          <w:bCs/>
+          <w:i/>
+          <w:iCs/>
+          <w:sz w:val="24"/>
+          <w:szCs w:val="24"/>
+          <w:u w:val="single"/>
+        </w:rPr>
+        <w:t>threadPool</w:t>
+      </w:r>
+      <w:proofErr w:type="spellEnd"/>
+      <w:r>
+        <w:rPr>
+          <w:rFonts w:ascii="Times New Roman" w:eastAsia="Times New Roman" w:hAnsi="Times New Roman" w:cs="Times New Roman"/>
+          <w:b/>
+          <w:bCs/>
+          <w:i/>
+          <w:iCs/>
+          <w:sz w:val="24"/>
+          <w:szCs w:val="24"/>
+          <w:u w:val="single"/>
+        </w:rPr>
+        <w:t xml:space="preserve"> arguments,</w:t>
+      </w:r>
+    </w:p>
+    <w:p>
+      <w:pPr>
+        <w:spacing w:line="360" w:lineRule="auto"/>
+        <w:jc w:val="right"/>
+        <w:rPr>
+          <w:b/>
+          <w:bCs/>
+          <w:i/>
+          <w:iCs/>
+          <w:sz w:val="24"/>
+          <w:szCs w:val="24"/>
+          <w:u w:val="single"/>
+        </w:rPr>
+      </w:pPr>
+      <w:r>
+        <w:rPr>
+          <w:rFonts w:ascii="Times New Roman" w:eastAsia="Times New Roman" w:hAnsi="Times New Roman" w:cs="Times New Roman"/>
+          <w:b/>
+          <w:bCs/>
+          <w:i/>
+          <w:iCs/>
+          <w:sz w:val="24"/>
+          <w:szCs w:val="24"/>
+          <w:u w:val="single"/>
+        </w:rPr>
+        <w:t xml:space="preserve">    that means, more clients to come doesn't overload the system over the limit we decided, but might take longer time to response to clients, because of limitation such as number of workers in EC2, number of </w:t>
+      </w:r>
+      <w:proofErr w:type="spellStart"/>
+      <w:r>
+        <w:rPr>
+          <w:rFonts w:ascii="Times New Roman" w:eastAsia="Times New Roman" w:hAnsi="Times New Roman" w:cs="Times New Roman"/>
+          <w:b/>
+          <w:bCs/>
+          <w:i/>
+          <w:iCs/>
+          <w:sz w:val="24"/>
+          <w:szCs w:val="24"/>
+          <w:u w:val="single"/>
+        </w:rPr>
+        <w:t>api</w:t>
+      </w:r>
+      <w:proofErr w:type="spellEnd"/>
+      <w:r>
+        <w:rPr>
+          <w:rFonts w:ascii="Times New Roman" w:eastAsia="Times New Roman" w:hAnsi="Times New Roman" w:cs="Times New Roman"/>
+          <w:b/>
+          <w:bCs/>
+          <w:i/>
+          <w:iCs/>
+          <w:sz w:val="24"/>
+          <w:szCs w:val="24"/>
+          <w:u w:val="single"/>
+        </w:rPr>
+        <w:t xml:space="preserve"> calls to </w:t>
+      </w:r>
+      <w:proofErr w:type="spellStart"/>
+      <w:r>
+        <w:rPr>
+          <w:rFonts w:ascii="Times New Roman" w:eastAsia="Times New Roman" w:hAnsi="Times New Roman" w:cs="Times New Roman"/>
+          <w:b/>
+          <w:bCs/>
+          <w:i/>
+          <w:iCs/>
+          <w:sz w:val="24"/>
+          <w:szCs w:val="24"/>
+          <w:u w:val="single"/>
+        </w:rPr>
+        <w:t>nasa</w:t>
+      </w:r>
+      <w:proofErr w:type="spellEnd"/>
+      <w:r>
+        <w:rPr>
+          <w:rFonts w:ascii="Times New Roman" w:eastAsia="Times New Roman" w:hAnsi="Times New Roman" w:cs="Times New Roman"/>
+          <w:b/>
+          <w:bCs/>
+          <w:i/>
+          <w:iCs/>
+          <w:sz w:val="24"/>
+          <w:szCs w:val="24"/>
+          <w:u w:val="single"/>
+        </w:rPr>
+        <w:t xml:space="preserve"> in an hour (1000).</w:t>
+      </w:r>
     </w:p>
     <w:p>
       <w:pPr>
@@ -404,6 +684,23 @@
           <w:rtl/>
         </w:rPr>
         <w:t>!</w:t>
+      </w:r>
+    </w:p>
+    <w:p>
+      <w:pPr>
+        <w:spacing w:line="360" w:lineRule="auto"/>
+        <w:jc w:val="right"/>
+      </w:pPr>
+      <w:r>
+        <w:t>We have a queue named "</w:t>
+      </w:r>
+      <w:proofErr w:type="spellStart"/>
+      <w:r>
+        <w:t>workersListener</w:t>
+      </w:r>
+      <w:proofErr w:type="spellEnd"/>
+      <w:r>
+        <w:t>" for the workers to listen to new tasks. Once a worker got a new task to handle, it doesn`t delete the message from the queue until it`s done with the task – meaning if he dies, the task will still be visible in the queue for other workers to handle.</w:t>
       </w:r>
     </w:p>
     <w:p>
@@ -479,115 +776,19 @@
     <w:p>
       <w:pPr>
         <w:spacing w:line="360" w:lineRule="auto"/>
-        <w:jc w:val="right"/>
-        <w:rPr>
-          <w:rtl/>
-        </w:rPr>
-      </w:pPr>
-    </w:p>
-    <w:p>
-      <w:pPr>
-        <w:spacing w:line="360" w:lineRule="auto"/>
-        <w:jc w:val="right"/>
-        <w:rPr>
-          <w:u w:val="single"/>
-          <w:rtl/>
-        </w:rPr>
-      </w:pPr>
-      <w:r>
-        <w:rPr>
-          <w:rFonts w:cs="Gisha"/>
-          <w:u w:val="single"/>
-          <w:rtl/>
-        </w:rPr>
-        <w:t xml:space="preserve">- </w:t>
-      </w:r>
-      <w:r>
-        <w:rPr>
-          <w:u w:val="single"/>
-        </w:rPr>
-        <w:t>Threads in your application, when is it a good idea? When is it bad? Invest time to think about threads in your application</w:t>
-      </w:r>
-      <w:r>
-        <w:rPr>
-          <w:u w:val="single"/>
-        </w:rPr>
-        <w:t>.</w:t>
-      </w:r>
-    </w:p>
-    <w:p>
-      <w:pPr>
-        <w:spacing w:line="360" w:lineRule="auto"/>
-        <w:jc w:val="right"/>
-        <w:rPr>
-          <w:rtl/>
-        </w:rPr>
-      </w:pPr>
-    </w:p>
-    <w:p>
-      <w:pPr>
-        <w:spacing w:line="360" w:lineRule="auto"/>
-        <w:jc w:val="right"/>
-      </w:pPr>
-      <w:r>
-        <w:rPr>
-          <w:rFonts w:cs="Gisha"/>
-          <w:rtl/>
-        </w:rPr>
-        <w:t xml:space="preserve">- </w:t>
-      </w:r>
-      <w:r>
-        <w:t xml:space="preserve">Do you understand how the system works? Do a full run using pen and </w:t>
-      </w:r>
-      <w:proofErr w:type="gramStart"/>
-      <w:r>
-        <w:t>paper,</w:t>
-      </w:r>
-      <w:proofErr w:type="gramEnd"/>
-      <w:r>
-        <w:t xml:space="preserve"> draw the different parts and the communication that happens between them</w:t>
-      </w:r>
-      <w:r>
-        <w:rPr>
-          <w:rFonts w:cs="Gisha"/>
-          <w:rtl/>
-        </w:rPr>
-        <w:t>.</w:t>
-      </w:r>
-    </w:p>
-    <w:p>
-      <w:pPr>
-        <w:spacing w:line="360" w:lineRule="auto"/>
-        <w:jc w:val="right"/>
-        <w:rPr>
-          <w:rtl/>
-        </w:rPr>
-      </w:pPr>
-    </w:p>
-    <w:p>
-      <w:pPr>
-        <w:spacing w:line="360" w:lineRule="auto"/>
-        <w:jc w:val="right"/>
-        <w:rPr>
-          <w:rtl/>
-        </w:rPr>
-      </w:pPr>
-    </w:p>
-    <w:p>
-      <w:pPr>
-        <w:spacing w:line="360" w:lineRule="auto"/>
-        <w:jc w:val="right"/>
-        <w:rPr>
-          <w:rtl/>
-        </w:rPr>
-      </w:pPr>
-    </w:p>
-    <w:p>
-      <w:pPr>
-        <w:spacing w:line="360" w:lineRule="auto"/>
-        <w:jc w:val="right"/>
-        <w:rPr>
-          <w:u w:val="single"/>
+        <w:rPr>
+          <w:rFonts w:hint="cs"/>
+          <w:rtl/>
+        </w:rPr>
+      </w:pPr>
+    </w:p>
+    <w:p>
+      <w:pPr>
+        <w:spacing w:line="360" w:lineRule="auto"/>
+        <w:jc w:val="right"/>
+        <w:rPr>
+          <w:u w:val="single"/>
+          <w:rtl/>
         </w:rPr>
       </w:pPr>
       <w:r>
@@ -603,6 +804,147 @@
         <w:rPr>
           <w:u w:val="single"/>
         </w:rPr>
+        <w:t>Threads in your application, when is it a good idea? When is it bad? Invest time to think about threads in your application</w:t>
+      </w:r>
+      <w:r>
+        <w:rPr>
+          <w:u w:val="single"/>
+        </w:rPr>
+        <w:t>.</w:t>
+      </w:r>
+    </w:p>
+    <w:p>
+      <w:pPr>
+        <w:spacing w:line="360" w:lineRule="auto"/>
+        <w:jc w:val="right"/>
+        <w:rPr>
+          <w:rFonts w:hint="cs"/>
+          <w:rtl/>
+        </w:rPr>
+      </w:pPr>
+      <w:r>
+        <w:rPr>
+          <w:rFonts w:hint="cs"/>
+          <w:rtl/>
+        </w:rPr>
+        <w:t>תכלס אפשר להוסיף פה חלק מהתוכן של התרדים שנכתב למעלה, למעלה עדיף אולי לכתוב על הפרמטרים של התרד פול ופה לפרט על התרדים</w:t>
+      </w:r>
+    </w:p>
+    <w:p>
+      <w:pPr>
+        <w:spacing w:line="360" w:lineRule="auto"/>
+        <w:jc w:val="right"/>
+        <w:rPr>
+          <w:rFonts w:hint="cs"/>
+          <w:rtl/>
+        </w:rPr>
+      </w:pPr>
+    </w:p>
+    <w:p>
+      <w:pPr>
+        <w:spacing w:line="360" w:lineRule="auto"/>
+        <w:jc w:val="right"/>
+        <w:rPr>
+          <w:rFonts w:hint="cs"/>
+          <w:rtl/>
+        </w:rPr>
+      </w:pPr>
+    </w:p>
+    <w:p>
+      <w:pPr>
+        <w:spacing w:line="360" w:lineRule="auto"/>
+        <w:jc w:val="right"/>
+        <w:rPr>
+          <w:rFonts w:hint="cs"/>
+          <w:rtl/>
+        </w:rPr>
+      </w:pPr>
+      <w:r>
+        <w:rPr>
+          <w:rFonts w:cs="Gisha"/>
+          <w:rtl/>
+        </w:rPr>
+        <w:t xml:space="preserve">- </w:t>
+      </w:r>
+      <w:r>
+        <w:t xml:space="preserve">Do you understand how the system works? Do a full run using pen and </w:t>
+      </w:r>
+      <w:proofErr w:type="gramStart"/>
+      <w:r>
+        <w:t>paper,</w:t>
+      </w:r>
+      <w:proofErr w:type="gramEnd"/>
+      <w:r>
+        <w:t xml:space="preserve"> draw the different parts and the communication that happens between them</w:t>
+      </w:r>
+    </w:p>
+    <w:p>
+      <w:pPr>
+        <w:spacing w:line="360" w:lineRule="auto"/>
+        <w:jc w:val="right"/>
+      </w:pPr>
+      <w:r>
+        <w:rPr>
+          <w:rFonts w:hint="cs"/>
+          <w:rtl/>
+        </w:rPr>
+        <w:t>מגריסו תן פה ציור יפה או משהו של איך שעשינו את המערכת עם כל התורים</w:t>
+      </w:r>
+      <w:r>
+        <w:rPr>
+          <w:rFonts w:cs="Gisha"/>
+          <w:rtl/>
+        </w:rPr>
+        <w:t>.</w:t>
+      </w:r>
+    </w:p>
+    <w:p>
+      <w:pPr>
+        <w:spacing w:line="360" w:lineRule="auto"/>
+        <w:jc w:val="right"/>
+        <w:rPr>
+          <w:rtl/>
+        </w:rPr>
+      </w:pPr>
+    </w:p>
+    <w:p>
+      <w:pPr>
+        <w:spacing w:line="360" w:lineRule="auto"/>
+        <w:jc w:val="right"/>
+        <w:rPr>
+          <w:rtl/>
+        </w:rPr>
+      </w:pPr>
+    </w:p>
+    <w:p>
+      <w:pPr>
+        <w:spacing w:line="360" w:lineRule="auto"/>
+        <w:jc w:val="right"/>
+        <w:rPr>
+          <w:rtl/>
+        </w:rPr>
+      </w:pPr>
+    </w:p>
+    <w:p>
+      <w:pPr>
+        <w:spacing w:line="360" w:lineRule="auto"/>
+        <w:jc w:val="right"/>
+        <w:rPr>
+          <w:u w:val="single"/>
+        </w:rPr>
+      </w:pPr>
+      <w:r>
+        <w:rPr>
+          <w:rFonts w:cs="Gisha"/>
+          <w:u w:val="single"/>
+          <w:rtl/>
+        </w:rPr>
+        <w:t xml:space="preserve">- </w:t>
+      </w:r>
+      <w:r>
+        <w:rPr>
+          <w:u w:val="single"/>
+        </w:rPr>
         <w:t>Did you manage the termination process? Be sure all is closed once requested</w:t>
       </w:r>
       <w:r>
@@ -619,9 +961,33 @@
         <w:spacing w:line="360" w:lineRule="auto"/>
         <w:jc w:val="right"/>
         <w:rPr>
-          <w:rtl/>
-        </w:rPr>
-      </w:pPr>
+          <w:rFonts w:hint="cs"/>
+          <w:rtl/>
+        </w:rPr>
+      </w:pPr>
+      <w:r>
+        <w:rPr>
+          <w:rFonts w:hint="cs"/>
+          <w:rtl/>
+        </w:rPr>
+        <w:t>להסביר פה איך כל התהליכים מסתיימים ומי סוגר אותם</w:t>
+      </w:r>
+    </w:p>
+    <w:p>
+      <w:pPr>
+        <w:spacing w:line="360" w:lineRule="auto"/>
+        <w:jc w:val="right"/>
+        <w:rPr>
+          <w:rtl/>
+        </w:rPr>
+      </w:pPr>
+      <w:r>
+        <w:rPr>
+          <w:rFonts w:hint="cs"/>
+          <w:rtl/>
+        </w:rPr>
+        <w:t>אפשר לפרט גם על מחיקת כל האלמנטים הרלוונטים</w:t>
+      </w:r>
     </w:p>
     <w:p>
       <w:pPr>
@@ -752,6 +1118,57 @@
       <w:pPr>
         <w:spacing w:line="360" w:lineRule="auto"/>
         <w:jc w:val="right"/>
+        <w:rPr>
+          <w:rFonts w:hint="cs"/>
+          <w:rtl/>
+        </w:rPr>
+      </w:pPr>
+      <w:r>
+        <w:rPr>
+          <w:rFonts w:hint="cs"/>
+          <w:rtl/>
+        </w:rPr>
+        <w:t>תלוי באנליזה שיש לוורקר לעשות</w:t>
+      </w:r>
+    </w:p>
+    <w:p>
+      <w:pPr>
+        <w:spacing w:line="360" w:lineRule="auto"/>
+        <w:jc w:val="right"/>
+        <w:rPr>
+          <w:rFonts w:hint="cs"/>
+          <w:rtl/>
+        </w:rPr>
+      </w:pPr>
+      <w:r>
+        <w:rPr>
+          <w:rFonts w:hint="cs"/>
+          <w:rtl/>
+        </w:rPr>
+        <w:t>אם כולם עובדים ביחד</w:t>
+      </w:r>
+    </w:p>
+    <w:p>
+      <w:pPr>
+        <w:spacing w:line="360" w:lineRule="auto"/>
+        <w:jc w:val="right"/>
+        <w:rPr>
+          <w:rFonts w:hint="cs"/>
+          <w:rtl/>
+        </w:rPr>
+      </w:pPr>
+      <w:r>
+        <w:rPr>
+          <w:rFonts w:hint="cs"/>
+          <w:rtl/>
+        </w:rPr>
+        <w:t>בתהליך העליה הגיוני שאחד יקח עבודה לשני</w:t>
+      </w:r>
+    </w:p>
+    <w:p>
+      <w:pPr>
+        <w:spacing w:line="360" w:lineRule="auto"/>
+        <w:jc w:val="right"/>
       </w:pPr>
     </w:p>
     <w:p>
@@ -792,15 +1209,117 @@
         <w:rPr>
           <w:u w:val="single"/>
         </w:rPr>
-        <w:t>Lastly, are you sure you understand what distributed means? Is there anything in your system awaiting another</w:t>
-      </w:r>
-      <w:r>
-        <w:rPr>
-          <w:rFonts w:cs="Gisha"/>
-          <w:u w:val="single"/>
-          <w:rtl/>
-        </w:rPr>
-        <w:t>?</w:t>
+        <w:t xml:space="preserve">Lastly, are you sure you understand what distributed means? Is there anything in your system awaiting </w:t>
+      </w:r>
+      <w:proofErr w:type="gramStart"/>
+      <w:r>
+        <w:rPr>
+          <w:u w:val="single"/>
+        </w:rPr>
+        <w:t>another</w:t>
+      </w:r>
+      <w:proofErr w:type="gramEnd"/>
+    </w:p>
+    <w:p>
+      <w:pPr>
+        <w:spacing w:line="360" w:lineRule="auto"/>
+        <w:jc w:val="right"/>
+        <w:rPr>
+          <w:u w:val="single"/>
+        </w:rPr>
+      </w:pPr>
+    </w:p>
+    <w:p>
+      <w:pPr>
+        <w:spacing w:line="360" w:lineRule="auto"/>
+        <w:jc w:val="right"/>
+        <w:rPr>
+          <w:u w:val="single"/>
+        </w:rPr>
+      </w:pPr>
+    </w:p>
+    <w:p>
+      <w:pPr>
+        <w:spacing w:line="360" w:lineRule="auto"/>
+        <w:jc w:val="right"/>
+        <w:rPr>
+          <w:u w:val="single"/>
+        </w:rPr>
+      </w:pPr>
+    </w:p>
+    <w:p>
+      <w:pPr>
+        <w:spacing w:line="360" w:lineRule="auto"/>
+        <w:jc w:val="right"/>
+        <w:rPr>
+          <w:u w:val="single"/>
+        </w:rPr>
+      </w:pPr>
+      <w:hyperlink r:id="rId6" w:history="1">
+        <w:r>
+          <w:rPr>
+            <w:rStyle w:val="Hyperlink"/>
+            <w:rFonts w:cs="Gisha"/>
+          </w:rPr>
+          <w:t>http://pastebin.com/x9wry4bg</w:t>
+        </w:r>
+      </w:hyperlink>
+    </w:p>
+    <w:p>
+      <w:pPr>
+        <w:spacing w:line="360" w:lineRule="auto"/>
+        <w:jc w:val="right"/>
+        <w:rPr>
+          <w:rFonts w:hint="cs"/>
+          <w:u w:val="single"/>
+          <w:rtl/>
+        </w:rPr>
+      </w:pPr>
+      <w:r>
+        <w:rPr>
+          <w:rFonts w:hint="cs"/>
+          <w:u w:val="single"/>
+          <w:rtl/>
+        </w:rPr>
+        <w:t>זה מה ששחר ואביב עשו</w:t>
+      </w:r>
+    </w:p>
+    <w:p>
+      <w:pPr>
+        <w:spacing w:line="360" w:lineRule="auto"/>
+        <w:jc w:val="right"/>
+        <w:rPr>
+          <w:rFonts w:hint="cs"/>
+          <w:u w:val="single"/>
+          <w:rtl/>
+        </w:rPr>
+      </w:pPr>
+      <w:r>
+        <w:rPr>
+          <w:rFonts w:hint="cs"/>
+          <w:u w:val="single"/>
+          <w:rtl/>
+        </w:rPr>
+        <w:t>שיהיה לנו לעזר כשנכתוב את התשובות</w:t>
+      </w:r>
+    </w:p>
+    <w:p>
+      <w:pPr>
+        <w:spacing w:line="360" w:lineRule="auto"/>
+        <w:jc w:val="right"/>
+        <w:rPr>
+          <w:rFonts w:hint="cs"/>
+          <w:u w:val="single"/>
+          <w:rtl/>
+        </w:rPr>
+      </w:pPr>
+      <w:r>
+        <w:rPr>
+          <w:rFonts w:hint="cs"/>
+          <w:u w:val="single"/>
+          <w:rtl/>
+        </w:rPr>
+        <w:t>הם כתבו דברים נכונים..</w:t>
       </w:r>
     </w:p>
     <w:sectPr>
@@ -1327,7 +1846,6 @@
     <w:name w:val="Hyperlink"/>
     <w:basedOn w:val="DefaultParagraphFont"/>
     <w:uiPriority w:val="99"/>
-    <w:semiHidden/>
     <w:unhideWhenUsed/>
     <w:rsid w:val="00F27FB8"/>
     <w:rPr>
@@ -1593,7 +2111,7 @@
   <a:extraClrSchemeLst/>
   <a:extLst>
     <a:ext uri="{05A4C25C-085E-4340-85A3-A5531E510DB2}">
-      <thm15:themeFamily xmlns="" xmlns:thm15="http://schemas.microsoft.com/office/thememl/2012/main" name="Office Theme" id="{62F939B6-93AF-4DB8-9C6B-D6C7DFDC589F}" vid="{4A3C46E8-61CC-4603-A589-7422A47A8E4A}"/>
+      <thm15:themeFamily xmlns:thm15="http://schemas.microsoft.com/office/thememl/2012/main" xmlns="" name="Office Theme" id="{62F939B6-93AF-4DB8-9C6B-D6C7DFDC589F}" vid="{4A3C46E8-61CC-4603-A589-7422A47A8E4A}"/>
     </a:ext>
   </a:extLst>
 </a:theme>

</xml_diff>